<commit_message>
update uoc luong thoi gian
</commit_message>
<xml_diff>
--- a/Nhóm 13_Hệ thống đặt phòng khách sạn online_v1.1.docx
+++ b/Nhóm 13_Hệ thống đặt phòng khách sạn online_v1.1.docx
@@ -3950,8 +3950,6 @@
           </w:rPr>
           <w:t>Hình 8: Quản lý tài khoản</w:t>
         </w:r>
-        <w:bookmarkStart w:id="0" w:name="_GoBack"/>
-        <w:bookmarkEnd w:id="0"/>
         <w:r>
           <w:rPr>
             <w:noProof/>
@@ -4077,23 +4075,7 @@
             <w:rFonts w:ascii="Times New Roman" w:hAnsi="Times New Roman" w:cs="Times New Roman"/>
             <w:noProof/>
           </w:rPr>
-          <w:t>Bảng  1: Phiên b</w:t>
-        </w:r>
-        <w:r>
-          <w:rPr>
-            <w:rStyle w:val="Hyperlink"/>
-            <w:rFonts w:ascii="Times New Roman" w:hAnsi="Times New Roman" w:cs="Times New Roman"/>
-            <w:noProof/>
-          </w:rPr>
-          <w:t>ả</w:t>
-        </w:r>
-        <w:r>
-          <w:rPr>
-            <w:rStyle w:val="Hyperlink"/>
-            <w:rFonts w:ascii="Times New Roman" w:hAnsi="Times New Roman" w:cs="Times New Roman"/>
-            <w:noProof/>
-          </w:rPr>
-          <w:t>n tài liệu</w:t>
+          <w:t>Bảng  1: Phiên bản tài liệu</w:t>
         </w:r>
         <w:r>
           <w:rPr>
@@ -5638,7 +5620,7 @@
           <w:docGrid w:linePitch="360"/>
         </w:sectPr>
       </w:pPr>
-      <w:bookmarkStart w:id="1" w:name="_Toc532302301"/>
+      <w:bookmarkStart w:id="0" w:name="_Toc532302301"/>
       <w:r>
         <w:rPr>
           <w:rFonts w:ascii="Times New Roman" w:hAnsi="Times New Roman" w:cs="Times New Roman"/>
@@ -5681,168 +5663,168 @@
           <w:rFonts w:ascii="Times New Roman" w:hAnsi="Times New Roman" w:cs="Times New Roman"/>
         </w:rPr>
         <w:t>: Phiên bản tài liệu</w:t>
+      </w:r>
+      <w:bookmarkEnd w:id="0"/>
+    </w:p>
+    <w:p>
+      <w:pPr>
+        <w:pStyle w:val="Heading1"/>
+        <w:rPr>
+          <w:rFonts w:ascii="Times New Roman" w:hAnsi="Times New Roman" w:cs="Times New Roman"/>
+        </w:rPr>
+      </w:pPr>
+      <w:bookmarkStart w:id="1" w:name="_Toc527975125"/>
+      <w:r>
+        <w:rPr>
+          <w:rFonts w:ascii="Times New Roman" w:hAnsi="Times New Roman" w:cs="Times New Roman"/>
+        </w:rPr>
+        <w:lastRenderedPageBreak/>
+        <w:t>Giới thiệu dự án</w:t>
       </w:r>
       <w:bookmarkEnd w:id="1"/>
     </w:p>
     <w:p>
       <w:pPr>
+        <w:ind w:firstLine="432"/>
+        <w:rPr>
+          <w:rFonts w:ascii="Times New Roman" w:hAnsi="Times New Roman" w:cs="Times New Roman"/>
+          <w:color w:val="000000"/>
+          <w:sz w:val="26"/>
+          <w:szCs w:val="26"/>
+          <w:shd w:val="clear" w:color="auto" w:fill="FFFFFF"/>
+        </w:rPr>
+      </w:pPr>
+      <w:r>
+        <w:rPr>
+          <w:rFonts w:ascii="Times New Roman" w:hAnsi="Times New Roman" w:cs="Times New Roman"/>
+          <w:color w:val="000000"/>
+          <w:sz w:val="26"/>
+          <w:szCs w:val="26"/>
+          <w:shd w:val="clear" w:color="auto" w:fill="FFFFFF"/>
+        </w:rPr>
+        <w:t xml:space="preserve">Cùng với sự phát triển không ngừng về kỹ thuật máy tính và mạng điện tử, công nghệ thông tin cũng đạt được rất nhiều những thành tựu to lớn, góp công rất lớn trong công cuộc xây dựng và phát triển xã hội của nhân loại. Ngày nay, Công Nghệ Thông Tin có những bước phát triển mạnh mẽ, ứng dụng trong nhiều lĩnh vực đời sống và hiệu quả mang lại là không thể phụ nhận, giúp giảm thiếu tối đa các khâu làm việc thủ công kém hiệu quả chính xác của con người trước kia. Máy tính điện tử trở nên phổ biến và gần gũi với mọi người, việc tiếp cận với Hệ thống Thông tin quản lý trở thành mục tiêu hàng đầu của các tổ chức, doanh nghiệp cho mục đích quản lý thông tin </w:t>
+      </w:r>
+      <w:proofErr w:type="gramStart"/>
+      <w:r>
+        <w:rPr>
+          <w:rFonts w:ascii="Times New Roman" w:hAnsi="Times New Roman" w:cs="Times New Roman"/>
+          <w:color w:val="000000"/>
+          <w:sz w:val="26"/>
+          <w:szCs w:val="26"/>
+          <w:shd w:val="clear" w:color="auto" w:fill="FFFFFF"/>
+        </w:rPr>
+        <w:t>của  mình</w:t>
+      </w:r>
+      <w:proofErr w:type="gramEnd"/>
+      <w:r>
+        <w:rPr>
+          <w:rFonts w:ascii="Times New Roman" w:hAnsi="Times New Roman" w:cs="Times New Roman"/>
+          <w:color w:val="000000"/>
+          <w:sz w:val="26"/>
+          <w:szCs w:val="26"/>
+          <w:shd w:val="clear" w:color="auto" w:fill="FFFFFF"/>
+        </w:rPr>
+        <w:t>.</w:t>
+      </w:r>
+    </w:p>
+    <w:p>
+      <w:pPr>
+        <w:ind w:firstLine="432"/>
+        <w:rPr>
+          <w:rFonts w:ascii="Times New Roman" w:hAnsi="Times New Roman" w:cs="Times New Roman"/>
+          <w:color w:val="000000"/>
+          <w:sz w:val="26"/>
+          <w:szCs w:val="26"/>
+          <w:shd w:val="clear" w:color="auto" w:fill="FFFFFF"/>
+        </w:rPr>
+      </w:pPr>
+      <w:r>
+        <w:rPr>
+          <w:rFonts w:ascii="Times New Roman" w:hAnsi="Times New Roman" w:cs="Times New Roman"/>
+          <w:color w:val="000000"/>
+          <w:sz w:val="26"/>
+          <w:szCs w:val="26"/>
+          <w:shd w:val="clear" w:color="auto" w:fill="FFFFFF"/>
+        </w:rPr>
+        <w:t>Trong hoạt động sản xuất, kinh doanh, giờ đây, thương mại điện tử đã khẳng định được vai trò xúc tiến và thúc đẩy sự phát triển của các doanh nghiệp trong các khâu sản xuất cũng như quản lý và trong đó có ngành công nghiệp không khói là du lịch.</w:t>
+      </w:r>
+      <w:r>
+        <w:rPr>
+          <w:rFonts w:ascii="Times New Roman" w:hAnsi="Times New Roman" w:cs="Times New Roman"/>
+          <w:sz w:val="26"/>
+          <w:szCs w:val="26"/>
+        </w:rPr>
+        <w:t xml:space="preserve"> </w:t>
+      </w:r>
+      <w:r>
+        <w:rPr>
+          <w:rFonts w:ascii="Times New Roman" w:hAnsi="Times New Roman" w:cs="Times New Roman"/>
+          <w:color w:val="000000"/>
+          <w:sz w:val="26"/>
+          <w:szCs w:val="26"/>
+          <w:shd w:val="clear" w:color="auto" w:fill="FFFFFF"/>
+        </w:rPr>
+        <w:t>Du lịch ngày nay là một nhu cầu không thể thiếu của con người. Tuy nhiên, khách du lịch thường gặp khó khăn trong việc lựa chọn khách sạn phù hợp với chuyến đi của mình.</w:t>
+      </w:r>
+    </w:p>
+    <w:p>
+      <w:pPr>
+        <w:ind w:firstLine="432"/>
+        <w:rPr>
+          <w:rFonts w:ascii="Times New Roman" w:hAnsi="Times New Roman" w:cs="Times New Roman"/>
+          <w:sz w:val="26"/>
+          <w:szCs w:val="26"/>
+        </w:rPr>
+      </w:pPr>
+      <w:r>
+        <w:rPr>
+          <w:rFonts w:ascii="Times New Roman" w:hAnsi="Times New Roman" w:cs="Times New Roman"/>
+          <w:color w:val="000000"/>
+          <w:sz w:val="26"/>
+          <w:szCs w:val="26"/>
+          <w:shd w:val="clear" w:color="auto" w:fill="FFFFFF"/>
+        </w:rPr>
+        <w:t>Đề tài là một yêu cầu thiết thực cho người đi du lịch hay khách sạn đang hoạt đông hiện nay, do nhu cầu càng ngày càng tăng về khách sạn hay người đi du lịch nên việc tạo ra hệ thống giúp người dùng tìm được khách sạn cho chuyên đi của mình rất cần thiết</w:t>
+      </w:r>
+    </w:p>
+    <w:p>
+      <w:pPr>
+        <w:rPr>
+          <w:rFonts w:ascii="Times New Roman" w:hAnsi="Times New Roman" w:cs="Times New Roman"/>
+        </w:rPr>
+      </w:pPr>
+    </w:p>
+    <w:p>
+      <w:pPr>
         <w:pStyle w:val="Heading1"/>
         <w:rPr>
           <w:rFonts w:ascii="Times New Roman" w:hAnsi="Times New Roman" w:cs="Times New Roman"/>
         </w:rPr>
       </w:pPr>
-      <w:bookmarkStart w:id="2" w:name="_Toc527975125"/>
+      <w:bookmarkStart w:id="2" w:name="_Toc527975126"/>
       <w:r>
         <w:rPr>
           <w:rFonts w:ascii="Times New Roman" w:hAnsi="Times New Roman" w:cs="Times New Roman"/>
         </w:rPr>
-        <w:lastRenderedPageBreak/>
-        <w:t>Giới thiệu dự án</w:t>
+        <w:t>Các nhân sự tham gia dự án</w:t>
       </w:r>
       <w:bookmarkEnd w:id="2"/>
     </w:p>
     <w:p>
       <w:pPr>
-        <w:ind w:firstLine="432"/>
-        <w:rPr>
-          <w:rFonts w:ascii="Times New Roman" w:hAnsi="Times New Roman" w:cs="Times New Roman"/>
-          <w:color w:val="000000"/>
-          <w:sz w:val="26"/>
-          <w:szCs w:val="26"/>
-          <w:shd w:val="clear" w:color="auto" w:fill="FFFFFF"/>
-        </w:rPr>
-      </w:pPr>
+        <w:pStyle w:val="Heading2"/>
+        <w:rPr>
+          <w:rFonts w:ascii="Times New Roman" w:hAnsi="Times New Roman" w:cs="Times New Roman"/>
+        </w:rPr>
+      </w:pPr>
+      <w:bookmarkStart w:id="3" w:name="_Toc527975127"/>
       <w:r>
         <w:rPr>
           <w:rFonts w:ascii="Times New Roman" w:hAnsi="Times New Roman" w:cs="Times New Roman"/>
-          <w:color w:val="000000"/>
-          <w:sz w:val="26"/>
-          <w:szCs w:val="26"/>
-          <w:shd w:val="clear" w:color="auto" w:fill="FFFFFF"/>
-        </w:rPr>
-        <w:t xml:space="preserve">Cùng với sự phát triển không ngừng về kỹ thuật máy tính và mạng điện tử, công nghệ thông tin cũng đạt được rất nhiều những thành tựu to lớn, góp công rất lớn trong công cuộc xây dựng và phát triển xã hội của nhân loại. Ngày nay, Công Nghệ Thông Tin có những bước phát triển mạnh mẽ, ứng dụng trong nhiều lĩnh vực đời sống và hiệu quả mang lại là không thể phụ nhận, giúp giảm thiếu tối đa các khâu làm việc thủ công kém hiệu quả chính xác của con người trước kia. Máy tính điện tử trở nên phổ biến và gần gũi với mọi người, việc tiếp cận với Hệ thống Thông tin quản lý trở thành mục tiêu hàng đầu của các tổ chức, doanh nghiệp cho mục đích quản lý thông tin </w:t>
-      </w:r>
-      <w:proofErr w:type="gramStart"/>
-      <w:r>
-        <w:rPr>
-          <w:rFonts w:ascii="Times New Roman" w:hAnsi="Times New Roman" w:cs="Times New Roman"/>
-          <w:color w:val="000000"/>
-          <w:sz w:val="26"/>
-          <w:szCs w:val="26"/>
-          <w:shd w:val="clear" w:color="auto" w:fill="FFFFFF"/>
-        </w:rPr>
-        <w:t>của  mình</w:t>
-      </w:r>
-      <w:proofErr w:type="gramEnd"/>
-      <w:r>
-        <w:rPr>
-          <w:rFonts w:ascii="Times New Roman" w:hAnsi="Times New Roman" w:cs="Times New Roman"/>
-          <w:color w:val="000000"/>
-          <w:sz w:val="26"/>
-          <w:szCs w:val="26"/>
-          <w:shd w:val="clear" w:color="auto" w:fill="FFFFFF"/>
-        </w:rPr>
-        <w:t>.</w:t>
-      </w:r>
-    </w:p>
-    <w:p>
-      <w:pPr>
-        <w:ind w:firstLine="432"/>
-        <w:rPr>
-          <w:rFonts w:ascii="Times New Roman" w:hAnsi="Times New Roman" w:cs="Times New Roman"/>
-          <w:color w:val="000000"/>
-          <w:sz w:val="26"/>
-          <w:szCs w:val="26"/>
-          <w:shd w:val="clear" w:color="auto" w:fill="FFFFFF"/>
-        </w:rPr>
-      </w:pPr>
-      <w:r>
-        <w:rPr>
-          <w:rFonts w:ascii="Times New Roman" w:hAnsi="Times New Roman" w:cs="Times New Roman"/>
-          <w:color w:val="000000"/>
-          <w:sz w:val="26"/>
-          <w:szCs w:val="26"/>
-          <w:shd w:val="clear" w:color="auto" w:fill="FFFFFF"/>
-        </w:rPr>
-        <w:t>Trong hoạt động sản xuất, kinh doanh, giờ đây, thương mại điện tử đã khẳng định được vai trò xúc tiến và thúc đẩy sự phát triển của các doanh nghiệp trong các khâu sản xuất cũng như quản lý và trong đó có ngành công nghiệp không khói là du lịch.</w:t>
-      </w:r>
-      <w:r>
-        <w:rPr>
-          <w:rFonts w:ascii="Times New Roman" w:hAnsi="Times New Roman" w:cs="Times New Roman"/>
-          <w:sz w:val="26"/>
-          <w:szCs w:val="26"/>
-        </w:rPr>
-        <w:t xml:space="preserve"> </w:t>
-      </w:r>
-      <w:r>
-        <w:rPr>
-          <w:rFonts w:ascii="Times New Roman" w:hAnsi="Times New Roman" w:cs="Times New Roman"/>
-          <w:color w:val="000000"/>
-          <w:sz w:val="26"/>
-          <w:szCs w:val="26"/>
-          <w:shd w:val="clear" w:color="auto" w:fill="FFFFFF"/>
-        </w:rPr>
-        <w:t>Du lịch ngày nay là một nhu cầu không thể thiếu của con người. Tuy nhiên, khách du lịch thường gặp khó khăn trong việc lựa chọn khách sạn phù hợp với chuyến đi của mình.</w:t>
-      </w:r>
-    </w:p>
-    <w:p>
-      <w:pPr>
-        <w:ind w:firstLine="432"/>
-        <w:rPr>
-          <w:rFonts w:ascii="Times New Roman" w:hAnsi="Times New Roman" w:cs="Times New Roman"/>
-          <w:sz w:val="26"/>
-          <w:szCs w:val="26"/>
-        </w:rPr>
-      </w:pPr>
-      <w:r>
-        <w:rPr>
-          <w:rFonts w:ascii="Times New Roman" w:hAnsi="Times New Roman" w:cs="Times New Roman"/>
-          <w:color w:val="000000"/>
-          <w:sz w:val="26"/>
-          <w:szCs w:val="26"/>
-          <w:shd w:val="clear" w:color="auto" w:fill="FFFFFF"/>
-        </w:rPr>
-        <w:t>Đề tài là một yêu cầu thiết thực cho người đi du lịch hay khách sạn đang hoạt đông hiện nay, do nhu cầu càng ngày càng tăng về khách sạn hay người đi du lịch nên việc tạo ra hệ thống giúp người dùng tìm được khách sạn cho chuyên đi của mình rất cần thiết</w:t>
-      </w:r>
-    </w:p>
-    <w:p>
-      <w:pPr>
-        <w:rPr>
-          <w:rFonts w:ascii="Times New Roman" w:hAnsi="Times New Roman" w:cs="Times New Roman"/>
-        </w:rPr>
-      </w:pPr>
-    </w:p>
-    <w:p>
-      <w:pPr>
-        <w:pStyle w:val="Heading1"/>
-        <w:rPr>
-          <w:rFonts w:ascii="Times New Roman" w:hAnsi="Times New Roman" w:cs="Times New Roman"/>
-        </w:rPr>
-      </w:pPr>
-      <w:bookmarkStart w:id="3" w:name="_Toc527975126"/>
-      <w:r>
-        <w:rPr>
-          <w:rFonts w:ascii="Times New Roman" w:hAnsi="Times New Roman" w:cs="Times New Roman"/>
-        </w:rPr>
-        <w:t>Các nhân sự tham gia dự án</w:t>
+        </w:rPr>
+        <w:t>Thông tin liên hệ phía khách hàng</w:t>
       </w:r>
       <w:bookmarkEnd w:id="3"/>
-    </w:p>
-    <w:p>
-      <w:pPr>
-        <w:pStyle w:val="Heading2"/>
-        <w:rPr>
-          <w:rFonts w:ascii="Times New Roman" w:hAnsi="Times New Roman" w:cs="Times New Roman"/>
-        </w:rPr>
-      </w:pPr>
-      <w:bookmarkStart w:id="4" w:name="_Toc527975127"/>
-      <w:r>
-        <w:rPr>
-          <w:rFonts w:ascii="Times New Roman" w:hAnsi="Times New Roman" w:cs="Times New Roman"/>
-        </w:rPr>
-        <w:t>Thông tin liên hệ phía khách hàng</w:t>
-      </w:r>
-      <w:bookmarkEnd w:id="4"/>
     </w:p>
     <w:p>
       <w:pPr>
@@ -6167,14 +6149,14 @@
           <w:rFonts w:ascii="Times New Roman" w:hAnsi="Times New Roman" w:cs="Times New Roman"/>
         </w:rPr>
       </w:pPr>
-      <w:bookmarkStart w:id="5" w:name="_Toc527975128"/>
+      <w:bookmarkStart w:id="4" w:name="_Toc527975128"/>
       <w:r>
         <w:rPr>
           <w:rFonts w:ascii="Times New Roman" w:hAnsi="Times New Roman" w:cs="Times New Roman"/>
         </w:rPr>
         <w:t>Thông tin liên hệ phía công ty</w:t>
       </w:r>
-      <w:bookmarkEnd w:id="5"/>
+      <w:bookmarkEnd w:id="4"/>
     </w:p>
     <w:p>
       <w:pPr>
@@ -6680,14 +6662,14 @@
           <w:rFonts w:ascii="Times New Roman" w:hAnsi="Times New Roman" w:cs="Times New Roman"/>
         </w:rPr>
       </w:pPr>
-      <w:bookmarkStart w:id="6" w:name="_Toc527975129"/>
+      <w:bookmarkStart w:id="5" w:name="_Toc527975129"/>
       <w:r>
         <w:rPr>
           <w:rFonts w:ascii="Times New Roman" w:hAnsi="Times New Roman" w:cs="Times New Roman"/>
         </w:rPr>
         <w:t>Phân chia vai trò của thành viên dự án và khách hàng</w:t>
       </w:r>
-      <w:bookmarkEnd w:id="6"/>
+      <w:bookmarkEnd w:id="5"/>
     </w:p>
     <w:tbl>
       <w:tblPr>
@@ -7539,7 +7521,7 @@
           <w:rFonts w:ascii="Times New Roman" w:hAnsi="Times New Roman" w:cs="Times New Roman"/>
         </w:rPr>
       </w:pPr>
-      <w:bookmarkStart w:id="7" w:name="_Toc532302302"/>
+      <w:bookmarkStart w:id="6" w:name="_Toc532302302"/>
       <w:r>
         <w:rPr>
           <w:rFonts w:ascii="Times New Roman" w:hAnsi="Times New Roman" w:cs="Times New Roman"/>
@@ -7582,40 +7564,40 @@
           <w:rFonts w:ascii="Times New Roman" w:hAnsi="Times New Roman" w:cs="Times New Roman"/>
         </w:rPr>
         <w:t>: Thông tin liên hệ</w:t>
+      </w:r>
+      <w:bookmarkEnd w:id="6"/>
+    </w:p>
+    <w:p>
+      <w:pPr>
+        <w:pStyle w:val="Heading1"/>
+        <w:rPr>
+          <w:rFonts w:ascii="Times New Roman" w:hAnsi="Times New Roman" w:cs="Times New Roman"/>
+        </w:rPr>
+      </w:pPr>
+      <w:bookmarkStart w:id="7" w:name="_Toc527975130"/>
+      <w:r>
+        <w:rPr>
+          <w:rFonts w:ascii="Times New Roman" w:hAnsi="Times New Roman" w:cs="Times New Roman"/>
+        </w:rPr>
+        <w:t>Khảo sát dự án</w:t>
       </w:r>
       <w:bookmarkEnd w:id="7"/>
     </w:p>
     <w:p>
       <w:pPr>
-        <w:pStyle w:val="Heading1"/>
-        <w:rPr>
-          <w:rFonts w:ascii="Times New Roman" w:hAnsi="Times New Roman" w:cs="Times New Roman"/>
-        </w:rPr>
-      </w:pPr>
-      <w:bookmarkStart w:id="8" w:name="_Toc527975130"/>
+        <w:pStyle w:val="Heading2"/>
+        <w:rPr>
+          <w:rFonts w:ascii="Times New Roman" w:hAnsi="Times New Roman" w:cs="Times New Roman"/>
+        </w:rPr>
+      </w:pPr>
+      <w:bookmarkStart w:id="8" w:name="_Toc527975131"/>
       <w:r>
         <w:rPr>
           <w:rFonts w:ascii="Times New Roman" w:hAnsi="Times New Roman" w:cs="Times New Roman"/>
         </w:rPr>
-        <w:t>Khảo sát dự án</w:t>
+        <w:t>Yêu cầu khách hàng</w:t>
       </w:r>
       <w:bookmarkEnd w:id="8"/>
-    </w:p>
-    <w:p>
-      <w:pPr>
-        <w:pStyle w:val="Heading2"/>
-        <w:rPr>
-          <w:rFonts w:ascii="Times New Roman" w:hAnsi="Times New Roman" w:cs="Times New Roman"/>
-        </w:rPr>
-      </w:pPr>
-      <w:bookmarkStart w:id="9" w:name="_Toc527975131"/>
-      <w:r>
-        <w:rPr>
-          <w:rFonts w:ascii="Times New Roman" w:hAnsi="Times New Roman" w:cs="Times New Roman"/>
-        </w:rPr>
-        <w:t>Yêu cầu khách hàng</w:t>
-      </w:r>
-      <w:bookmarkEnd w:id="9"/>
     </w:p>
     <w:p>
       <w:pPr>
@@ -7740,7 +7722,7 @@
           <w:rFonts w:ascii="Times New Roman" w:hAnsi="Times New Roman" w:cs="Times New Roman"/>
         </w:rPr>
       </w:pPr>
-      <w:bookmarkStart w:id="10" w:name="_Toc527975132"/>
+      <w:bookmarkStart w:id="9" w:name="_Toc527975132"/>
       <w:r>
         <w:rPr>
           <w:rFonts w:ascii="Times New Roman" w:hAnsi="Times New Roman" w:cs="Times New Roman"/>
@@ -7764,6 +7746,59 @@
           <w:rFonts w:ascii="Times New Roman" w:hAnsi="Times New Roman" w:cs="Times New Roman"/>
         </w:rPr>
         <w:t xml:space="preserve"> – nghiệp vụ</w:t>
+      </w:r>
+      <w:bookmarkEnd w:id="9"/>
+    </w:p>
+    <w:p>
+      <w:pPr>
+        <w:ind w:left="576"/>
+        <w:rPr>
+          <w:rFonts w:ascii="Times New Roman" w:hAnsi="Times New Roman" w:cs="Times New Roman"/>
+          <w:sz w:val="26"/>
+          <w:szCs w:val="26"/>
+        </w:rPr>
+      </w:pPr>
+      <w:r>
+        <w:rPr>
+          <w:rFonts w:ascii="Times New Roman" w:hAnsi="Times New Roman" w:cs="Times New Roman"/>
+          <w:sz w:val="26"/>
+          <w:szCs w:val="26"/>
+        </w:rPr>
+        <w:t>Khách hàng tìm kiếm khách sạn trên wep và liện với khách sạn qua số điện thoại hoặc tới trực tiếp khách sạn</w:t>
+      </w:r>
+    </w:p>
+    <w:p>
+      <w:pPr>
+        <w:ind w:left="576"/>
+        <w:rPr>
+          <w:rFonts w:ascii="Times New Roman" w:hAnsi="Times New Roman" w:cs="Times New Roman"/>
+          <w:sz w:val="26"/>
+          <w:szCs w:val="26"/>
+        </w:rPr>
+      </w:pPr>
+      <w:r>
+        <w:rPr>
+          <w:rFonts w:ascii="Times New Roman" w:hAnsi="Times New Roman" w:cs="Times New Roman"/>
+          <w:sz w:val="26"/>
+          <w:szCs w:val="26"/>
+        </w:rPr>
+        <w:t>Nếu không vừa ý thì sẽ đổi khách sạn</w:t>
+      </w:r>
+    </w:p>
+    <w:p>
+      <w:pPr>
+        <w:pStyle w:val="Heading2"/>
+        <w:rPr>
+          <w:rFonts w:ascii="Times New Roman" w:hAnsi="Times New Roman" w:cs="Times New Roman"/>
+        </w:rPr>
+      </w:pPr>
+      <w:bookmarkStart w:id="10" w:name="_Toc527975133"/>
+      <w:r>
+        <w:rPr>
+          <w:rFonts w:ascii="Times New Roman" w:hAnsi="Times New Roman" w:cs="Times New Roman"/>
+        </w:rPr>
+        <w:lastRenderedPageBreak/>
+        <w:t>Mô hình hoạt động dự kiến sau khi áp dụng sản phẩm mới</w:t>
       </w:r>
       <w:bookmarkEnd w:id="10"/>
     </w:p>
@@ -7782,47 +7817,27 @@
           <w:sz w:val="26"/>
           <w:szCs w:val="26"/>
         </w:rPr>
-        <w:t>Khách hàng tìm kiếm khách sạn trên wep và liện với khách sạn qua số điện thoại hoặc tới trực tiếp khách sạn</w:t>
+        <w:t>Khách hàng sẽ có thể tìm hiểu thông tin về khách sạn qua mạng và biết được những mình cần</w:t>
       </w:r>
     </w:p>
     <w:p>
       <w:pPr>
-        <w:ind w:left="576"/>
-        <w:rPr>
-          <w:rFonts w:ascii="Times New Roman" w:hAnsi="Times New Roman" w:cs="Times New Roman"/>
-          <w:sz w:val="26"/>
-          <w:szCs w:val="26"/>
-        </w:rPr>
-      </w:pPr>
+        <w:pStyle w:val="Heading2"/>
+        <w:rPr>
+          <w:rFonts w:ascii="Times New Roman" w:hAnsi="Times New Roman" w:cs="Times New Roman"/>
+        </w:rPr>
+      </w:pPr>
+      <w:bookmarkStart w:id="11" w:name="_Toc527975134"/>
       <w:r>
         <w:rPr>
           <w:rFonts w:ascii="Times New Roman" w:hAnsi="Times New Roman" w:cs="Times New Roman"/>
-          <w:sz w:val="26"/>
-          <w:szCs w:val="26"/>
-        </w:rPr>
-        <w:t>Nếu không vừa ý thì sẽ đổi khách sạn</w:t>
-      </w:r>
-    </w:p>
-    <w:p>
-      <w:pPr>
-        <w:pStyle w:val="Heading2"/>
-        <w:rPr>
-          <w:rFonts w:ascii="Times New Roman" w:hAnsi="Times New Roman" w:cs="Times New Roman"/>
-        </w:rPr>
-      </w:pPr>
-      <w:bookmarkStart w:id="11" w:name="_Toc527975133"/>
-      <w:r>
-        <w:rPr>
-          <w:rFonts w:ascii="Times New Roman" w:hAnsi="Times New Roman" w:cs="Times New Roman"/>
-        </w:rPr>
-        <w:lastRenderedPageBreak/>
-        <w:t>Mô hình hoạt động dự kiến sau khi áp dụng sản phẩm mới</w:t>
+        </w:rPr>
+        <w:t>Phân tích ưu điểm/nhược điểm/lợi ích khách hàng</w:t>
       </w:r>
       <w:bookmarkEnd w:id="11"/>
     </w:p>
     <w:p>
       <w:pPr>
-        <w:ind w:left="576"/>
         <w:rPr>
           <w:rFonts w:ascii="Times New Roman" w:hAnsi="Times New Roman" w:cs="Times New Roman"/>
           <w:sz w:val="26"/>
@@ -7835,105 +7850,124 @@
           <w:sz w:val="26"/>
           <w:szCs w:val="26"/>
         </w:rPr>
-        <w:t>Khách hàng sẽ có thể tìm hiểu thông tin về khách sạn qua mạng và biết được những mình cần</w:t>
+        <w:t>Ưu điểm: Khách hàng sẽ tìm được khách sạn mình mong muốn là thuận lợi, nhanh chóng không vất vả</w:t>
       </w:r>
     </w:p>
     <w:p>
       <w:pPr>
-        <w:pStyle w:val="Heading2"/>
-        <w:rPr>
-          <w:rFonts w:ascii="Times New Roman" w:hAnsi="Times New Roman" w:cs="Times New Roman"/>
-        </w:rPr>
-      </w:pPr>
-      <w:bookmarkStart w:id="12" w:name="_Toc527975134"/>
+        <w:rPr>
+          <w:rFonts w:ascii="Times New Roman" w:hAnsi="Times New Roman" w:cs="Times New Roman"/>
+          <w:sz w:val="26"/>
+          <w:szCs w:val="26"/>
+        </w:rPr>
+      </w:pPr>
       <w:r>
         <w:rPr>
           <w:rFonts w:ascii="Times New Roman" w:hAnsi="Times New Roman" w:cs="Times New Roman"/>
-        </w:rPr>
-        <w:t>Phân tích ưu điểm/nhược điểm/lợi ích khách hàng</w:t>
+          <w:sz w:val="26"/>
+          <w:szCs w:val="26"/>
+        </w:rPr>
+        <w:t>Nhược điểm: Với những yêu cầu quá cao thì không thể tìm được phòng và bắt buộc phải có internet để tìm</w:t>
+      </w:r>
+    </w:p>
+    <w:p>
+      <w:pPr>
+        <w:rPr>
+          <w:rFonts w:ascii="Times New Roman" w:hAnsi="Times New Roman" w:cs="Times New Roman"/>
+          <w:sz w:val="26"/>
+          <w:szCs w:val="26"/>
+        </w:rPr>
+      </w:pPr>
+      <w:r>
+        <w:rPr>
+          <w:rFonts w:ascii="Times New Roman" w:hAnsi="Times New Roman" w:cs="Times New Roman"/>
+          <w:sz w:val="26"/>
+          <w:szCs w:val="26"/>
+        </w:rPr>
+        <w:t>Lợi ích: Không tốn quá nhiều thời gian để tìm được khách sạn, tiện lợi khi ở bất cứ đâu cũng có thể tìm.</w:t>
+      </w:r>
+    </w:p>
+    <w:p>
+      <w:pPr>
+        <w:pStyle w:val="Heading1"/>
+        <w:rPr>
+          <w:rFonts w:ascii="Times New Roman" w:hAnsi="Times New Roman" w:cs="Times New Roman"/>
+        </w:rPr>
+      </w:pPr>
+      <w:bookmarkStart w:id="12" w:name="_Toc527975135"/>
+      <w:r>
+        <w:rPr>
+          <w:rFonts w:ascii="Times New Roman" w:hAnsi="Times New Roman" w:cs="Times New Roman"/>
+        </w:rPr>
+        <w:t>Ước lượng</w:t>
       </w:r>
       <w:bookmarkEnd w:id="12"/>
     </w:p>
     <w:p>
       <w:pPr>
-        <w:rPr>
-          <w:rFonts w:ascii="Times New Roman" w:hAnsi="Times New Roman" w:cs="Times New Roman"/>
-          <w:sz w:val="26"/>
-          <w:szCs w:val="26"/>
-        </w:rPr>
-      </w:pPr>
+        <w:pStyle w:val="Heading2"/>
+        <w:rPr>
+          <w:rFonts w:ascii="Times New Roman" w:hAnsi="Times New Roman" w:cs="Times New Roman"/>
+        </w:rPr>
+      </w:pPr>
+      <w:bookmarkStart w:id="13" w:name="_Toc527975136"/>
       <w:r>
         <w:rPr>
           <w:rFonts w:ascii="Times New Roman" w:hAnsi="Times New Roman" w:cs="Times New Roman"/>
-          <w:sz w:val="26"/>
-          <w:szCs w:val="26"/>
-        </w:rPr>
-        <w:t>Ưu điểm: Khách hàng sẽ tìm được khách sạn mình mong muốn là thuận lợi, nhanh chóng không vất vả</w:t>
-      </w:r>
-    </w:p>
-    <w:p>
-      <w:pPr>
-        <w:rPr>
-          <w:rFonts w:ascii="Times New Roman" w:hAnsi="Times New Roman" w:cs="Times New Roman"/>
-          <w:sz w:val="26"/>
-          <w:szCs w:val="26"/>
-        </w:rPr>
-      </w:pPr>
-      <w:r>
-        <w:rPr>
-          <w:rFonts w:ascii="Times New Roman" w:hAnsi="Times New Roman" w:cs="Times New Roman"/>
-          <w:sz w:val="26"/>
-          <w:szCs w:val="26"/>
-        </w:rPr>
-        <w:t>Nhược điểm: Với những yêu cầu quá cao thì không thể tìm được phòng và bắt buộc phải có internet để tìm</w:t>
-      </w:r>
-    </w:p>
-    <w:p>
-      <w:pPr>
-        <w:rPr>
-          <w:rFonts w:ascii="Times New Roman" w:hAnsi="Times New Roman" w:cs="Times New Roman"/>
-          <w:sz w:val="26"/>
-          <w:szCs w:val="26"/>
-        </w:rPr>
-      </w:pPr>
-      <w:r>
-        <w:rPr>
-          <w:rFonts w:ascii="Times New Roman" w:hAnsi="Times New Roman" w:cs="Times New Roman"/>
-          <w:sz w:val="26"/>
-          <w:szCs w:val="26"/>
-        </w:rPr>
-        <w:t>Lợi ích: Không tốn quá nhiều thời gian để tìm được khách sạn, tiện lợi khi ở bất cứ đâu cũng có thể tìm.</w:t>
-      </w:r>
-    </w:p>
-    <w:p>
-      <w:pPr>
-        <w:pStyle w:val="Heading1"/>
-        <w:rPr>
-          <w:rFonts w:ascii="Times New Roman" w:hAnsi="Times New Roman" w:cs="Times New Roman"/>
-        </w:rPr>
-      </w:pPr>
-      <w:bookmarkStart w:id="13" w:name="_Toc527975135"/>
-      <w:r>
-        <w:rPr>
-          <w:rFonts w:ascii="Times New Roman" w:hAnsi="Times New Roman" w:cs="Times New Roman"/>
-        </w:rPr>
-        <w:t>Ước lượng</w:t>
+        </w:rPr>
+        <w:t>Ước lượng tính năng</w:t>
       </w:r>
       <w:bookmarkEnd w:id="13"/>
     </w:p>
     <w:p>
       <w:pPr>
+        <w:ind w:firstLine="576"/>
+        <w:rPr>
+          <w:rFonts w:ascii="Times New Roman" w:hAnsi="Times New Roman" w:cs="Times New Roman"/>
+          <w:sz w:val="26"/>
+          <w:szCs w:val="26"/>
+        </w:rPr>
+      </w:pPr>
+      <w:r>
+        <w:rPr>
+          <w:rFonts w:ascii="Times New Roman" w:hAnsi="Times New Roman" w:cs="Times New Roman"/>
+          <w:sz w:val="26"/>
+          <w:szCs w:val="26"/>
+        </w:rPr>
+        <w:t xml:space="preserve">Dự tính Project gồm có các tính năng </w:t>
+      </w:r>
+      <w:proofErr w:type="gramStart"/>
+      <w:r>
+        <w:rPr>
+          <w:rFonts w:ascii="Times New Roman" w:hAnsi="Times New Roman" w:cs="Times New Roman"/>
+          <w:sz w:val="26"/>
+          <w:szCs w:val="26"/>
+        </w:rPr>
+        <w:t>là :</w:t>
+      </w:r>
+      <w:proofErr w:type="gramEnd"/>
+      <w:r>
+        <w:rPr>
+          <w:rFonts w:ascii="Times New Roman" w:hAnsi="Times New Roman" w:cs="Times New Roman"/>
+          <w:sz w:val="26"/>
+          <w:szCs w:val="26"/>
+        </w:rPr>
+        <w:t xml:space="preserve"> Tìm kiếm khách sạn, Xem danh sách Khách sạn, Xem chi tiết khách sạn, Quản lý người dùng, Quản lý tài khoản, Đặt phòng khách sạn, Quản lý khách sạn, Feedback về khách sạn sau khi đã sử dụng khách sạn.</w:t>
+      </w:r>
+    </w:p>
+    <w:p>
+      <w:pPr>
         <w:pStyle w:val="Heading2"/>
         <w:rPr>
           <w:rFonts w:ascii="Times New Roman" w:hAnsi="Times New Roman" w:cs="Times New Roman"/>
         </w:rPr>
       </w:pPr>
-      <w:bookmarkStart w:id="14" w:name="_Toc527975136"/>
+      <w:bookmarkStart w:id="14" w:name="_Toc527975137"/>
       <w:r>
         <w:rPr>
           <w:rFonts w:ascii="Times New Roman" w:hAnsi="Times New Roman" w:cs="Times New Roman"/>
         </w:rPr>
-        <w:t>Ước lượng tính năng</w:t>
+        <w:t>Ước lượng cách tích hợp hệ thống</w:t>
       </w:r>
       <w:bookmarkEnd w:id="14"/>
     </w:p>
@@ -7942,58 +7976,6 @@
         <w:ind w:firstLine="576"/>
         <w:rPr>
           <w:rFonts w:ascii="Times New Roman" w:hAnsi="Times New Roman" w:cs="Times New Roman"/>
-          <w:sz w:val="26"/>
-          <w:szCs w:val="26"/>
-        </w:rPr>
-      </w:pPr>
-      <w:r>
-        <w:rPr>
-          <w:rFonts w:ascii="Times New Roman" w:hAnsi="Times New Roman" w:cs="Times New Roman"/>
-          <w:sz w:val="26"/>
-          <w:szCs w:val="26"/>
-        </w:rPr>
-        <w:t xml:space="preserve">Dự tính Project gồm có các tính năng </w:t>
-      </w:r>
-      <w:proofErr w:type="gramStart"/>
-      <w:r>
-        <w:rPr>
-          <w:rFonts w:ascii="Times New Roman" w:hAnsi="Times New Roman" w:cs="Times New Roman"/>
-          <w:sz w:val="26"/>
-          <w:szCs w:val="26"/>
-        </w:rPr>
-        <w:t>là :</w:t>
-      </w:r>
-      <w:proofErr w:type="gramEnd"/>
-      <w:r>
-        <w:rPr>
-          <w:rFonts w:ascii="Times New Roman" w:hAnsi="Times New Roman" w:cs="Times New Roman"/>
-          <w:sz w:val="26"/>
-          <w:szCs w:val="26"/>
-        </w:rPr>
-        <w:t xml:space="preserve"> Tìm kiếm khách sạn, Xem danh sách Khách sạn, Xem chi tiết khách sạn, Quản lý người dùng, Quản lý tài khoản, Đặt phòng khách sạn, Quản lý khách sạn, Feedback về khách sạn sau khi đã sử dụng khách sạn.</w:t>
-      </w:r>
-    </w:p>
-    <w:p>
-      <w:pPr>
-        <w:pStyle w:val="Heading2"/>
-        <w:rPr>
-          <w:rFonts w:ascii="Times New Roman" w:hAnsi="Times New Roman" w:cs="Times New Roman"/>
-        </w:rPr>
-      </w:pPr>
-      <w:bookmarkStart w:id="15" w:name="_Toc527975137"/>
-      <w:r>
-        <w:rPr>
-          <w:rFonts w:ascii="Times New Roman" w:hAnsi="Times New Roman" w:cs="Times New Roman"/>
-        </w:rPr>
-        <w:t>Ước lượng cách tích hợp hệ thống</w:t>
-      </w:r>
-      <w:bookmarkEnd w:id="15"/>
-    </w:p>
-    <w:p>
-      <w:pPr>
-        <w:ind w:firstLine="576"/>
-        <w:rPr>
-          <w:rFonts w:ascii="Times New Roman" w:hAnsi="Times New Roman" w:cs="Times New Roman"/>
           <w:color w:val="333333"/>
           <w:sz w:val="26"/>
           <w:szCs w:val="26"/>
@@ -8060,14 +8042,14 @@
           <w:rFonts w:ascii="Times New Roman" w:hAnsi="Times New Roman" w:cs="Times New Roman"/>
         </w:rPr>
       </w:pPr>
-      <w:bookmarkStart w:id="16" w:name="_Toc527975138"/>
+      <w:bookmarkStart w:id="15" w:name="_Toc527975138"/>
       <w:r>
         <w:rPr>
           <w:rFonts w:ascii="Times New Roman" w:hAnsi="Times New Roman" w:cs="Times New Roman"/>
         </w:rPr>
         <w:t>Ước lượng thời gian</w:t>
       </w:r>
-      <w:bookmarkEnd w:id="16"/>
+      <w:bookmarkEnd w:id="15"/>
     </w:p>
     <w:p>
       <w:pPr>
@@ -8088,7 +8070,15 @@
           <w:sz w:val="26"/>
           <w:szCs w:val="26"/>
         </w:rPr>
-        <w:t>Thời gian phân tích yêu cầu: 1 tuần</w:t>
+        <w:t xml:space="preserve">Thời gian phân tích yêu cầu: </w:t>
+      </w:r>
+      <w:r>
+        <w:rPr>
+          <w:rFonts w:ascii="Times New Roman" w:hAnsi="Times New Roman" w:cs="Times New Roman"/>
+          <w:sz w:val="26"/>
+          <w:szCs w:val="26"/>
+        </w:rPr>
+        <w:t>2 tuần</w:t>
       </w:r>
     </w:p>
     <w:p>
@@ -8132,7 +8122,15 @@
           <w:sz w:val="26"/>
           <w:szCs w:val="26"/>
         </w:rPr>
-        <w:t>Thời gian lập trình: 2 tháng</w:t>
+        <w:t xml:space="preserve">Thời gian lập trình: </w:t>
+      </w:r>
+      <w:r>
+        <w:rPr>
+          <w:rFonts w:ascii="Times New Roman" w:hAnsi="Times New Roman" w:cs="Times New Roman"/>
+          <w:sz w:val="26"/>
+          <w:szCs w:val="26"/>
+        </w:rPr>
+        <w:t>3 tuần</w:t>
       </w:r>
     </w:p>
     <w:p>
@@ -8173,14 +8171,14 @@
           <w:rFonts w:ascii="Times New Roman" w:hAnsi="Times New Roman" w:cs="Times New Roman"/>
         </w:rPr>
       </w:pPr>
-      <w:bookmarkStart w:id="17" w:name="_Toc527975139"/>
+      <w:bookmarkStart w:id="16" w:name="_Toc527975139"/>
       <w:r>
         <w:rPr>
           <w:rFonts w:ascii="Times New Roman" w:hAnsi="Times New Roman" w:cs="Times New Roman"/>
         </w:rPr>
         <w:t>Ước lượng rủi ro</w:t>
       </w:r>
-      <w:bookmarkEnd w:id="17"/>
+      <w:bookmarkEnd w:id="16"/>
     </w:p>
     <w:p>
       <w:pPr>
@@ -8273,18 +8271,52 @@
           <w:rFonts w:ascii="Times New Roman" w:hAnsi="Times New Roman" w:cs="Times New Roman"/>
         </w:rPr>
       </w:pPr>
-      <w:bookmarkStart w:id="18" w:name="_Toc527975140"/>
+      <w:bookmarkStart w:id="17" w:name="_Toc527975140"/>
       <w:r>
         <w:rPr>
           <w:rFonts w:ascii="Times New Roman" w:hAnsi="Times New Roman" w:cs="Times New Roman"/>
         </w:rPr>
         <w:t>Xác định các hạng mục kiểm thử</w:t>
+      </w:r>
+      <w:bookmarkEnd w:id="17"/>
+    </w:p>
+    <w:p>
+      <w:pPr>
+        <w:ind w:firstLine="576"/>
+        <w:rPr>
+          <w:rFonts w:ascii="Times New Roman" w:hAnsi="Times New Roman" w:cs="Times New Roman"/>
+          <w:sz w:val="26"/>
+          <w:szCs w:val="26"/>
+        </w:rPr>
+      </w:pPr>
+      <w:r>
+        <w:rPr>
+          <w:rFonts w:ascii="Times New Roman" w:hAnsi="Times New Roman" w:cs="Times New Roman"/>
+          <w:sz w:val="26"/>
+          <w:szCs w:val="26"/>
+        </w:rPr>
+        <w:t>Các chức năng được kiểm thử riêng lẻ. Sau khi tích hợp, hệ thống sẽ được kiểm thử theo các testcase đã được xây dựng dựa trên tài liệu trước đó.</w:t>
+      </w:r>
+    </w:p>
+    <w:p>
+      <w:pPr>
+        <w:pStyle w:val="Heading2"/>
+        <w:rPr>
+          <w:rFonts w:ascii="Times New Roman" w:hAnsi="Times New Roman" w:cs="Times New Roman"/>
+        </w:rPr>
+      </w:pPr>
+      <w:bookmarkStart w:id="18" w:name="_Toc527975141"/>
+      <w:r>
+        <w:rPr>
+          <w:rFonts w:ascii="Times New Roman" w:hAnsi="Times New Roman" w:cs="Times New Roman"/>
+        </w:rPr>
+        <w:t>Ước lượng cách thức triển khai/cài đặt</w:t>
       </w:r>
       <w:bookmarkEnd w:id="18"/>
     </w:p>
     <w:p>
       <w:pPr>
-        <w:ind w:firstLine="576"/>
+        <w:ind w:left="576"/>
         <w:rPr>
           <w:rFonts w:ascii="Times New Roman" w:hAnsi="Times New Roman" w:cs="Times New Roman"/>
           <w:sz w:val="26"/>
@@ -8297,85 +8329,67 @@
           <w:sz w:val="26"/>
           <w:szCs w:val="26"/>
         </w:rPr>
-        <w:t>Các chức năng được kiểm thử riêng lẻ. Sau khi tích hợp, hệ thống sẽ được kiểm thử theo các testcase đã được xây dựng dựa trên tài liệu trước đó.</w:t>
+        <w:t>Bàn giao công t</w:t>
+      </w:r>
+      <w:r>
+        <w:rPr>
+          <w:rFonts w:ascii="Times New Roman" w:hAnsi="Times New Roman" w:cs="Times New Roman"/>
+          <w:sz w:val="26"/>
+          <w:szCs w:val="26"/>
+        </w:rPr>
+        <w:t>y</w:t>
+      </w:r>
+      <w:r>
+        <w:rPr>
+          <w:rFonts w:ascii="Times New Roman" w:hAnsi="Times New Roman" w:cs="Times New Roman"/>
+          <w:sz w:val="26"/>
+          <w:szCs w:val="26"/>
+        </w:rPr>
+        <w:t xml:space="preserve"> </w:t>
+      </w:r>
+      <w:r>
+        <w:rPr>
+          <w:rFonts w:ascii="Times New Roman" w:hAnsi="Times New Roman" w:cs="Times New Roman"/>
+          <w:sz w:val="26"/>
+          <w:szCs w:val="26"/>
+        </w:rPr>
+        <w:t>trang web, tài khoản admin</w:t>
+      </w:r>
+      <w:r>
+        <w:rPr>
+          <w:rFonts w:ascii="Times New Roman" w:hAnsi="Times New Roman" w:cs="Times New Roman"/>
+          <w:sz w:val="26"/>
+          <w:szCs w:val="26"/>
+        </w:rPr>
+        <w:t>, không bàn giao code.</w:t>
+      </w:r>
+      <w:r>
+        <w:rPr>
+          <w:rFonts w:ascii="Times New Roman" w:hAnsi="Times New Roman" w:cs="Times New Roman"/>
+          <w:sz w:val="26"/>
+          <w:szCs w:val="26"/>
+        </w:rPr>
+        <w:t xml:space="preserve"> </w:t>
       </w:r>
     </w:p>
     <w:p>
       <w:pPr>
-        <w:pStyle w:val="Heading2"/>
-        <w:rPr>
-          <w:rFonts w:ascii="Times New Roman" w:hAnsi="Times New Roman" w:cs="Times New Roman"/>
-        </w:rPr>
-      </w:pPr>
-      <w:bookmarkStart w:id="19" w:name="_Toc527975141"/>
+        <w:pStyle w:val="Heading1"/>
+        <w:rPr>
+          <w:rFonts w:ascii="Times New Roman" w:hAnsi="Times New Roman" w:cs="Times New Roman"/>
+        </w:rPr>
+      </w:pPr>
+      <w:bookmarkStart w:id="19" w:name="_Toc527975142"/>
       <w:r>
         <w:rPr>
           <w:rFonts w:ascii="Times New Roman" w:hAnsi="Times New Roman" w:cs="Times New Roman"/>
         </w:rPr>
-        <w:t>Ước lượng cách thức triển khai/cài đặt</w:t>
+        <w:t>Ước lượng giá thành</w:t>
       </w:r>
       <w:bookmarkEnd w:id="19"/>
     </w:p>
     <w:p>
       <w:pPr>
-        <w:ind w:left="576"/>
-        <w:rPr>
-          <w:rFonts w:ascii="Times New Roman" w:hAnsi="Times New Roman" w:cs="Times New Roman"/>
-          <w:sz w:val="26"/>
-          <w:szCs w:val="26"/>
-        </w:rPr>
-      </w:pPr>
-      <w:r>
-        <w:rPr>
-          <w:rFonts w:ascii="Times New Roman" w:hAnsi="Times New Roman" w:cs="Times New Roman"/>
-          <w:sz w:val="26"/>
-          <w:szCs w:val="26"/>
-        </w:rPr>
-        <w:t xml:space="preserve">Bàn giao công ti </w:t>
-      </w:r>
-      <w:r>
-        <w:rPr>
-          <w:rFonts w:ascii="Times New Roman" w:hAnsi="Times New Roman" w:cs="Times New Roman"/>
-          <w:sz w:val="26"/>
-          <w:szCs w:val="26"/>
-        </w:rPr>
-        <w:t>trang web, tài khoản admin</w:t>
-      </w:r>
-      <w:r>
-        <w:rPr>
-          <w:rFonts w:ascii="Times New Roman" w:hAnsi="Times New Roman" w:cs="Times New Roman"/>
-          <w:sz w:val="26"/>
-          <w:szCs w:val="26"/>
-        </w:rPr>
-        <w:t>, không bàn giao code.</w:t>
-      </w:r>
-      <w:r>
-        <w:rPr>
-          <w:rFonts w:ascii="Times New Roman" w:hAnsi="Times New Roman" w:cs="Times New Roman"/>
-          <w:sz w:val="26"/>
-          <w:szCs w:val="26"/>
-        </w:rPr>
-        <w:t xml:space="preserve"> </w:t>
-      </w:r>
-    </w:p>
-    <w:p>
-      <w:pPr>
-        <w:pStyle w:val="Heading1"/>
-        <w:rPr>
-          <w:rFonts w:ascii="Times New Roman" w:hAnsi="Times New Roman" w:cs="Times New Roman"/>
-        </w:rPr>
-      </w:pPr>
-      <w:bookmarkStart w:id="20" w:name="_Toc527975142"/>
-      <w:r>
-        <w:rPr>
-          <w:rFonts w:ascii="Times New Roman" w:hAnsi="Times New Roman" w:cs="Times New Roman"/>
-        </w:rPr>
-        <w:t>Ước lượng giá thành</w:t>
-      </w:r>
-      <w:bookmarkEnd w:id="20"/>
-    </w:p>
-    <w:p>
-      <w:pPr>
         <w:rPr>
           <w:rFonts w:ascii="Times New Roman" w:hAnsi="Times New Roman" w:cs="Times New Roman"/>
           <w:sz w:val="26"/>
@@ -8402,7 +8416,17 @@
           <w:sz w:val="26"/>
           <w:szCs w:val="26"/>
         </w:rPr>
-        <w:t>Chi phí phần mềm 140.000.000 đồng. Sau khi bàn giao sẽ được miễn phí 6 tháng báo trì. Từ tháng thứ 7 phí bảo trì 10.000.000 đồng/năm</w:t>
+        <w:t>Chi phí phần mềm 140.000.000 đồng. Sau khi bàn giao sẽ được miễn phí 6 tháng báo trì. Từ thán</w:t>
+      </w:r>
+      <w:bookmarkStart w:id="20" w:name="_GoBack"/>
+      <w:bookmarkEnd w:id="20"/>
+      <w:r>
+        <w:rPr>
+          <w:rFonts w:ascii="Times New Roman" w:hAnsi="Times New Roman" w:cs="Times New Roman"/>
+          <w:sz w:val="26"/>
+          <w:szCs w:val="26"/>
+        </w:rPr>
+        <w:t>g thứ 7 phí bảo trì 10.000.000 đồng/năm</w:t>
       </w:r>
     </w:p>
     <w:p>
@@ -9267,24 +9291,14 @@
       <w:r>
         <w:t xml:space="preserve">Hình </w:t>
       </w:r>
-      <w:r>
-        <w:fldChar w:fldCharType="begin"/>
-      </w:r>
-      <w:r>
-        <w:instrText xml:space="preserve"> SEQ Hình \* ARABIC </w:instrText>
-      </w:r>
-      <w:r>
-        <w:fldChar w:fldCharType="separate"/>
-      </w:r>
-      <w:r>
-        <w:rPr>
-          <w:noProof/>
-        </w:rPr>
-        <w:t>1</w:t>
-      </w:r>
-      <w:r>
-        <w:fldChar w:fldCharType="end"/>
-      </w:r>
+      <w:fldSimple w:instr=" SEQ Hình \* ARABIC ">
+        <w:r>
+          <w:rPr>
+            <w:noProof/>
+          </w:rPr>
+          <w:t>1</w:t>
+        </w:r>
+      </w:fldSimple>
       <w:r>
         <w:t>: Đăng nhập</w:t>
       </w:r>
@@ -9371,24 +9385,14 @@
       <w:r>
         <w:t xml:space="preserve">Hình </w:t>
       </w:r>
-      <w:r>
-        <w:fldChar w:fldCharType="begin"/>
-      </w:r>
-      <w:r>
-        <w:instrText xml:space="preserve"> SEQ Hình \* ARABIC </w:instrText>
-      </w:r>
-      <w:r>
-        <w:fldChar w:fldCharType="separate"/>
-      </w:r>
-      <w:r>
-        <w:rPr>
-          <w:noProof/>
-        </w:rPr>
-        <w:t>2</w:t>
-      </w:r>
-      <w:r>
-        <w:fldChar w:fldCharType="end"/>
-      </w:r>
+      <w:fldSimple w:instr=" SEQ Hình \* ARABIC ">
+        <w:r>
+          <w:rPr>
+            <w:noProof/>
+          </w:rPr>
+          <w:t>2</w:t>
+        </w:r>
+      </w:fldSimple>
       <w:r>
         <w:t>: Giao diện trang chủ</w:t>
       </w:r>
@@ -9474,24 +9478,14 @@
       <w:r>
         <w:t xml:space="preserve">Hình </w:t>
       </w:r>
-      <w:r>
-        <w:fldChar w:fldCharType="begin"/>
-      </w:r>
-      <w:r>
-        <w:instrText xml:space="preserve"> SEQ Hình \* ARABIC </w:instrText>
-      </w:r>
-      <w:r>
-        <w:fldChar w:fldCharType="separate"/>
-      </w:r>
-      <w:r>
-        <w:rPr>
-          <w:noProof/>
-        </w:rPr>
-        <w:t>3</w:t>
-      </w:r>
-      <w:r>
-        <w:fldChar w:fldCharType="end"/>
-      </w:r>
+      <w:fldSimple w:instr=" SEQ Hình \* ARABIC ">
+        <w:r>
+          <w:rPr>
+            <w:noProof/>
+          </w:rPr>
+          <w:t>3</w:t>
+        </w:r>
+      </w:fldSimple>
       <w:r>
         <w:t>: Đặt phòng 1</w:t>
       </w:r>
@@ -9558,24 +9552,14 @@
       <w:r>
         <w:t xml:space="preserve">Hình </w:t>
       </w:r>
-      <w:r>
-        <w:fldChar w:fldCharType="begin"/>
-      </w:r>
-      <w:r>
-        <w:instrText xml:space="preserve"> SEQ Hình \* ARABIC </w:instrText>
-      </w:r>
-      <w:r>
-        <w:fldChar w:fldCharType="separate"/>
-      </w:r>
-      <w:r>
-        <w:rPr>
-          <w:noProof/>
-        </w:rPr>
-        <w:t>4</w:t>
-      </w:r>
-      <w:r>
-        <w:fldChar w:fldCharType="end"/>
-      </w:r>
+      <w:fldSimple w:instr=" SEQ Hình \* ARABIC ">
+        <w:r>
+          <w:rPr>
+            <w:noProof/>
+          </w:rPr>
+          <w:t>4</w:t>
+        </w:r>
+      </w:fldSimple>
       <w:r>
         <w:t>: Đặt phòng 3</w:t>
       </w:r>
@@ -9642,24 +9626,14 @@
       <w:r>
         <w:t xml:space="preserve">Hình </w:t>
       </w:r>
-      <w:r>
-        <w:fldChar w:fldCharType="begin"/>
-      </w:r>
-      <w:r>
-        <w:instrText xml:space="preserve"> SEQ Hình \* ARABIC </w:instrText>
-      </w:r>
-      <w:r>
-        <w:fldChar w:fldCharType="separate"/>
-      </w:r>
-      <w:r>
-        <w:rPr>
-          <w:noProof/>
-        </w:rPr>
-        <w:t>5</w:t>
-      </w:r>
-      <w:r>
-        <w:fldChar w:fldCharType="end"/>
-      </w:r>
+      <w:fldSimple w:instr=" SEQ Hình \* ARABIC ">
+        <w:r>
+          <w:rPr>
+            <w:noProof/>
+          </w:rPr>
+          <w:t>5</w:t>
+        </w:r>
+      </w:fldSimple>
       <w:r>
         <w:t>: Đặt phòng 4</w:t>
       </w:r>
@@ -9741,24 +9715,14 @@
       <w:r>
         <w:t xml:space="preserve">Hình </w:t>
       </w:r>
-      <w:r>
-        <w:fldChar w:fldCharType="begin"/>
-      </w:r>
-      <w:r>
-        <w:instrText xml:space="preserve"> SEQ Hình \* ARABIC </w:instrText>
-      </w:r>
-      <w:r>
-        <w:fldChar w:fldCharType="separate"/>
-      </w:r>
-      <w:r>
-        <w:rPr>
-          <w:noProof/>
-        </w:rPr>
-        <w:t>6</w:t>
-      </w:r>
-      <w:r>
-        <w:fldChar w:fldCharType="end"/>
-      </w:r>
+      <w:fldSimple w:instr=" SEQ Hình \* ARABIC ">
+        <w:r>
+          <w:rPr>
+            <w:noProof/>
+          </w:rPr>
+          <w:t>6</w:t>
+        </w:r>
+      </w:fldSimple>
       <w:r>
         <w:t>: Quản lý khách sạn</w:t>
       </w:r>
@@ -9824,24 +9788,14 @@
       <w:r>
         <w:t xml:space="preserve">Hình </w:t>
       </w:r>
-      <w:r>
-        <w:fldChar w:fldCharType="begin"/>
-      </w:r>
-      <w:r>
-        <w:instrText xml:space="preserve"> SEQ Hình \* ARABIC </w:instrText>
-      </w:r>
-      <w:r>
-        <w:fldChar w:fldCharType="separate"/>
-      </w:r>
-      <w:r>
-        <w:rPr>
-          <w:noProof/>
-        </w:rPr>
-        <w:t>7</w:t>
-      </w:r>
-      <w:r>
-        <w:fldChar w:fldCharType="end"/>
-      </w:r>
+      <w:fldSimple w:instr=" SEQ Hình \* ARABIC ">
+        <w:r>
+          <w:rPr>
+            <w:noProof/>
+          </w:rPr>
+          <w:t>7</w:t>
+        </w:r>
+      </w:fldSimple>
       <w:r>
         <w:t>: Quản lý tài khoản cá nhân</w:t>
       </w:r>
@@ -9911,24 +9865,14 @@
       <w:r>
         <w:t xml:space="preserve">Hình </w:t>
       </w:r>
-      <w:r>
-        <w:fldChar w:fldCharType="begin"/>
-      </w:r>
-      <w:r>
-        <w:instrText xml:space="preserve"> SEQ Hình \* ARABIC </w:instrText>
-      </w:r>
-      <w:r>
-        <w:fldChar w:fldCharType="separate"/>
-      </w:r>
-      <w:r>
-        <w:rPr>
-          <w:noProof/>
-        </w:rPr>
-        <w:t>8</w:t>
-      </w:r>
-      <w:r>
-        <w:fldChar w:fldCharType="end"/>
-      </w:r>
+      <w:fldSimple w:instr=" SEQ Hình \* ARABIC ">
+        <w:r>
+          <w:rPr>
+            <w:noProof/>
+          </w:rPr>
+          <w:t>8</w:t>
+        </w:r>
+      </w:fldSimple>
       <w:r>
         <w:t>: Quản lý tài khoản</w:t>
       </w:r>
@@ -33427,7 +33371,7 @@
 </file>
 
 <file path=customXml/itemProps1.xml><?xml version="1.0" encoding="utf-8"?>
-<ds:datastoreItem xmlns:ds="http://schemas.openxmlformats.org/officeDocument/2006/customXml" ds:itemID="{5E523A46-F069-4E1A-96B2-43D9A6657B66}">
+<ds:datastoreItem xmlns:ds="http://schemas.openxmlformats.org/officeDocument/2006/customXml" ds:itemID="{AAFCC435-9943-400A-BA90-8010F3283160}">
   <ds:schemaRefs>
     <ds:schemaRef ds:uri="http://schemas.openxmlformats.org/officeDocument/2006/bibliography"/>
   </ds:schemaRefs>

</xml_diff>